<commit_message>
Update valori risultati test TSR
</commit_message>
<xml_diff>
--- a/Documenti/TSR.docx
+++ b/Documenti/TSR.docx
@@ -117,7 +117,6 @@
                 <w:lang w:val="en-US"/>
               </w:rPr>
             </w:pPr>
-            <w:proofErr w:type="spellStart"/>
             <w:r>
               <w:rPr>
                 <w:color w:val="FF0000"/>
@@ -125,7 +124,6 @@
               </w:rPr>
               <w:t>GuardaTV</w:t>
             </w:r>
-            <w:proofErr w:type="spellEnd"/>
             <w:r>
               <w:rPr>
                 <w:color w:val="FF0000"/>
@@ -284,7 +282,13 @@
                     <w:rPr>
                       <w:rFonts w:ascii="Century Gothic" w:hAnsi="Century Gothic"/>
                     </w:rPr>
-                    <w:t>0/02</w:t>
+                    <w:t>1</w:t>
+                  </w:r>
+                  <w:r>
+                    <w:rPr>
+                      <w:rFonts w:ascii="Century Gothic" w:hAnsi="Century Gothic"/>
+                    </w:rPr>
+                    <w:t>/02</w:t>
                   </w:r>
                   <w:r>
                     <w:rPr>
@@ -548,7 +552,6 @@
         </w:rPr>
       </w:pPr>
       <w:bookmarkStart w:id="1" w:name="_Toc95497971"/>
-      <w:proofErr w:type="spellStart"/>
       <w:r>
         <w:rPr>
           <w:rFonts w:eastAsia="Droid Sans"/>
@@ -557,7 +560,6 @@
         <w:lastRenderedPageBreak/>
         <w:t>Revision</w:t>
       </w:r>
-      <w:proofErr w:type="spellEnd"/>
       <w:r>
         <w:rPr>
           <w:rFonts w:eastAsia="Droid Sans"/>
@@ -847,6 +849,13 @@
     </w:p>
     <w:sdt>
       <w:sdtPr>
+        <w:rPr>
+          <w:rFonts w:asciiTheme="minorHAnsi" w:eastAsiaTheme="minorHAnsi" w:hAnsiTheme="minorHAnsi" w:cstheme="minorBidi"/>
+          <w:color w:val="auto"/>
+          <w:sz w:val="22"/>
+          <w:szCs w:val="22"/>
+          <w:lang w:eastAsia="en-US"/>
+        </w:rPr>
         <w:id w:val="-1608422334"/>
         <w:docPartObj>
           <w:docPartGallery w:val="Table of Contents"/>
@@ -855,13 +864,8 @@
       </w:sdtPr>
       <w:sdtEndPr>
         <w:rPr>
-          <w:rFonts w:asciiTheme="minorHAnsi" w:eastAsiaTheme="minorHAnsi" w:hAnsiTheme="minorHAnsi" w:cstheme="minorBidi"/>
           <w:b/>
           <w:bCs/>
-          <w:color w:val="auto"/>
-          <w:sz w:val="22"/>
-          <w:szCs w:val="22"/>
-          <w:lang w:eastAsia="en-US"/>
         </w:rPr>
       </w:sdtEndPr>
       <w:sdtContent>
@@ -1339,13 +1343,13 @@
           <w:numId w:val="25"/>
         </w:numPr>
       </w:pPr>
-      <w:bookmarkStart w:id="2" w:name="_Hlk86052937"/>
-      <w:bookmarkStart w:id="3" w:name="_Hlk86057165"/>
-      <w:bookmarkStart w:id="4" w:name="_Toc95497972"/>
+      <w:bookmarkStart w:id="2" w:name="_Toc95497972"/>
+      <w:bookmarkStart w:id="3" w:name="_Hlk86052937"/>
+      <w:bookmarkStart w:id="4" w:name="_Hlk86057165"/>
       <w:r>
         <w:t>Introduzione</w:t>
       </w:r>
-      <w:bookmarkEnd w:id="4"/>
+      <w:bookmarkEnd w:id="2"/>
     </w:p>
     <w:p>
       <w:pPr>
@@ -1427,17 +1431,17 @@
           <w:numId w:val="25"/>
         </w:numPr>
       </w:pPr>
-      <w:bookmarkStart w:id="5" w:name="_Hlk86057100"/>
-      <w:bookmarkStart w:id="6" w:name="_Hlk86057037"/>
-      <w:bookmarkStart w:id="7" w:name="_Toc95497973"/>
-      <w:bookmarkEnd w:id="2"/>
+      <w:bookmarkStart w:id="5" w:name="_Toc95497973"/>
+      <w:bookmarkStart w:id="6" w:name="_Hlk86057100"/>
+      <w:bookmarkStart w:id="7" w:name="_Hlk86057037"/>
+      <w:bookmarkEnd w:id="3"/>
       <w:r>
         <w:t>Relazione con altri documenti</w:t>
       </w:r>
-      <w:bookmarkEnd w:id="7"/>
+      <w:bookmarkEnd w:id="5"/>
     </w:p>
-    <w:bookmarkEnd w:id="5"/>
     <w:bookmarkEnd w:id="6"/>
+    <w:bookmarkEnd w:id="7"/>
     <w:p>
       <w:pPr>
         <w:pStyle w:val="Gpstesto"/>
@@ -1494,23 +1498,7 @@
           <w:rFonts w:asciiTheme="minorHAnsi" w:hAnsiTheme="minorHAnsi" w:cstheme="minorHAnsi"/>
           <w:szCs w:val="24"/>
         </w:rPr>
-        <w:t xml:space="preserve">Il Test </w:t>
-      </w:r>
-      <w:proofErr w:type="spellStart"/>
-      <w:r>
-        <w:rPr>
-          <w:rFonts w:asciiTheme="minorHAnsi" w:hAnsiTheme="minorHAnsi" w:cstheme="minorHAnsi"/>
-          <w:szCs w:val="24"/>
-        </w:rPr>
-        <w:t>Summary</w:t>
-      </w:r>
-      <w:proofErr w:type="spellEnd"/>
-      <w:r>
-        <w:rPr>
-          <w:rFonts w:asciiTheme="minorHAnsi" w:hAnsiTheme="minorHAnsi" w:cstheme="minorHAnsi"/>
-          <w:szCs w:val="24"/>
-        </w:rPr>
-        <w:t xml:space="preserve"> Report fa riferimento alle attività di testing specificate nel Test Plan.</w:t>
+        <w:t>Il Test Summary Report fa riferimento alle attività di testing specificate nel Test Plan.</w:t>
       </w:r>
     </w:p>
     <w:p>
@@ -1533,20 +1521,8 @@
           <w:sz w:val="32"/>
           <w:szCs w:val="32"/>
         </w:rPr>
-        <w:t xml:space="preserve">Relazione con il Test Case </w:t>
+        <w:t>Relazione con il Test Case Specification</w:t>
       </w:r>
-      <w:proofErr w:type="spellStart"/>
-      <w:r>
-        <w:rPr>
-          <w:rFonts w:asciiTheme="minorHAnsi" w:hAnsiTheme="minorHAnsi" w:cstheme="minorHAnsi"/>
-          <w:b/>
-          <w:bCs/>
-          <w:sz w:val="32"/>
-          <w:szCs w:val="32"/>
-        </w:rPr>
-        <w:t>Specification</w:t>
-      </w:r>
-      <w:proofErr w:type="spellEnd"/>
     </w:p>
     <w:p>
       <w:pPr>
@@ -1562,23 +1538,7 @@
           <w:rFonts w:asciiTheme="minorHAnsi" w:hAnsiTheme="minorHAnsi" w:cstheme="minorHAnsi"/>
           <w:szCs w:val="24"/>
         </w:rPr>
-        <w:t xml:space="preserve">Il Test </w:t>
-      </w:r>
-      <w:proofErr w:type="spellStart"/>
-      <w:r>
-        <w:rPr>
-          <w:rFonts w:asciiTheme="minorHAnsi" w:hAnsiTheme="minorHAnsi" w:cstheme="minorHAnsi"/>
-          <w:szCs w:val="24"/>
-        </w:rPr>
-        <w:t>Summary</w:t>
-      </w:r>
-      <w:proofErr w:type="spellEnd"/>
-      <w:r>
-        <w:rPr>
-          <w:rFonts w:asciiTheme="minorHAnsi" w:hAnsiTheme="minorHAnsi" w:cstheme="minorHAnsi"/>
-          <w:szCs w:val="24"/>
-        </w:rPr>
-        <w:t xml:space="preserve"> Report contiene il sunto dell’esecuzione dei test di sistema specificati nel Test Case</w:t>
+        <w:t>Il Test Summary Report contiene il sunto dell’esecuzione dei test di sistema specificati nel Test Case</w:t>
       </w:r>
       <w:r>
         <w:rPr>
@@ -1587,21 +1547,12 @@
         </w:rPr>
         <w:t xml:space="preserve"> </w:t>
       </w:r>
-      <w:proofErr w:type="spellStart"/>
       <w:r>
         <w:rPr>
           <w:rFonts w:asciiTheme="minorHAnsi" w:hAnsiTheme="minorHAnsi" w:cstheme="minorHAnsi"/>
           <w:szCs w:val="24"/>
         </w:rPr>
-        <w:t>Specification</w:t>
-      </w:r>
-      <w:proofErr w:type="spellEnd"/>
-      <w:r>
-        <w:rPr>
-          <w:rFonts w:asciiTheme="minorHAnsi" w:hAnsiTheme="minorHAnsi" w:cstheme="minorHAnsi"/>
-          <w:szCs w:val="24"/>
-        </w:rPr>
-        <w:t>.</w:t>
+        <w:t>Specification.</w:t>
       </w:r>
     </w:p>
     <w:p>
@@ -1624,29 +1575,7 @@
           <w:sz w:val="32"/>
           <w:szCs w:val="32"/>
         </w:rPr>
-        <w:t xml:space="preserve">Relazione con il Test </w:t>
-      </w:r>
-      <w:proofErr w:type="spellStart"/>
-      <w:r>
-        <w:rPr>
-          <w:rFonts w:asciiTheme="minorHAnsi" w:hAnsiTheme="minorHAnsi" w:cstheme="minorHAnsi"/>
-          <w:b/>
-          <w:bCs/>
-          <w:sz w:val="32"/>
-          <w:szCs w:val="32"/>
-        </w:rPr>
-        <w:t>Incident</w:t>
-      </w:r>
-      <w:proofErr w:type="spellEnd"/>
-      <w:r>
-        <w:rPr>
-          <w:rFonts w:asciiTheme="minorHAnsi" w:hAnsiTheme="minorHAnsi" w:cstheme="minorHAnsi"/>
-          <w:b/>
-          <w:bCs/>
-          <w:sz w:val="32"/>
-          <w:szCs w:val="32"/>
-        </w:rPr>
-        <w:t xml:space="preserve"> Report</w:t>
+        <w:t>Relazione con il Test Incident Report</w:t>
       </w:r>
     </w:p>
     <w:p>
@@ -1663,39 +1592,7 @@
           <w:rFonts w:asciiTheme="minorHAnsi" w:hAnsiTheme="minorHAnsi" w:cstheme="minorHAnsi"/>
           <w:szCs w:val="24"/>
         </w:rPr>
-        <w:t xml:space="preserve">Il Test </w:t>
-      </w:r>
-      <w:proofErr w:type="spellStart"/>
-      <w:r>
-        <w:rPr>
-          <w:rFonts w:asciiTheme="minorHAnsi" w:hAnsiTheme="minorHAnsi" w:cstheme="minorHAnsi"/>
-          <w:szCs w:val="24"/>
-        </w:rPr>
-        <w:t>Summary</w:t>
-      </w:r>
-      <w:proofErr w:type="spellEnd"/>
-      <w:r>
-        <w:rPr>
-          <w:rFonts w:asciiTheme="minorHAnsi" w:hAnsiTheme="minorHAnsi" w:cstheme="minorHAnsi"/>
-          <w:szCs w:val="24"/>
-        </w:rPr>
-        <w:t xml:space="preserve"> Report contiene il sunto dei risultati sull’esecuzione specificati nel Test </w:t>
-      </w:r>
-      <w:proofErr w:type="spellStart"/>
-      <w:r>
-        <w:rPr>
-          <w:rFonts w:asciiTheme="minorHAnsi" w:hAnsiTheme="minorHAnsi" w:cstheme="minorHAnsi"/>
-          <w:szCs w:val="24"/>
-        </w:rPr>
-        <w:t>Incident</w:t>
-      </w:r>
-      <w:proofErr w:type="spellEnd"/>
-      <w:r>
-        <w:rPr>
-          <w:rFonts w:asciiTheme="minorHAnsi" w:hAnsiTheme="minorHAnsi" w:cstheme="minorHAnsi"/>
-          <w:szCs w:val="24"/>
-        </w:rPr>
-        <w:t xml:space="preserve"> Report.</w:t>
+        <w:t>Il Test Summary Report contiene il sunto dei risultati sull’esecuzione specificati nel Test Incident Report.</w:t>
       </w:r>
     </w:p>
     <w:p>
@@ -1747,7 +1644,7 @@
         </w:numPr>
       </w:pPr>
       <w:bookmarkStart w:id="8" w:name="_Toc95497974"/>
-      <w:bookmarkEnd w:id="3"/>
+      <w:bookmarkEnd w:id="4"/>
       <w:r>
         <w:lastRenderedPageBreak/>
         <w:t>Testing Unitario</w:t>
@@ -1787,25 +1684,7 @@
           <w:rFonts w:asciiTheme="minorHAnsi" w:hAnsiTheme="minorHAnsi" w:cstheme="minorHAnsi"/>
           <w:szCs w:val="24"/>
         </w:rPr>
-        <w:t xml:space="preserve">Nel corso e a fine progetto è stato usato il tool </w:t>
-      </w:r>
-      <w:proofErr w:type="spellStart"/>
-      <w:r>
-        <w:rPr>
-          <w:rStyle w:val="markedcontent"/>
-          <w:rFonts w:asciiTheme="minorHAnsi" w:hAnsiTheme="minorHAnsi" w:cstheme="minorHAnsi"/>
-          <w:szCs w:val="24"/>
-        </w:rPr>
-        <w:t>JaCoCo</w:t>
-      </w:r>
-      <w:proofErr w:type="spellEnd"/>
-      <w:r>
-        <w:rPr>
-          <w:rStyle w:val="markedcontent"/>
-          <w:rFonts w:asciiTheme="minorHAnsi" w:hAnsiTheme="minorHAnsi" w:cstheme="minorHAnsi"/>
-          <w:szCs w:val="24"/>
-        </w:rPr>
-        <w:t xml:space="preserve"> per la raccolta di metriche sulla coverage del test.</w:t>
+        <w:t>Nel corso e a fine progetto è stato usato il tool JaCoCo per la raccolta di metriche sulla coverage del test.</w:t>
       </w:r>
       <w:r>
         <w:rPr>
@@ -1866,21 +1745,12 @@
                 <w:szCs w:val="24"/>
               </w:rPr>
             </w:pPr>
-            <w:proofErr w:type="spellStart"/>
             <w:r>
               <w:rPr>
                 <w:rFonts w:asciiTheme="minorHAnsi" w:hAnsiTheme="minorHAnsi" w:cstheme="minorHAnsi"/>
                 <w:szCs w:val="24"/>
               </w:rPr>
-              <w:t>Branch</w:t>
-            </w:r>
-            <w:proofErr w:type="spellEnd"/>
-            <w:r>
-              <w:rPr>
-                <w:rFonts w:asciiTheme="minorHAnsi" w:hAnsiTheme="minorHAnsi" w:cstheme="minorHAnsi"/>
-                <w:szCs w:val="24"/>
-              </w:rPr>
-              <w:t xml:space="preserve"> Coverage</w:t>
+              <w:t>Branch Coverage</w:t>
             </w:r>
           </w:p>
         </w:tc>
@@ -1929,9 +1799,20 @@
               <w:jc w:val="center"/>
               <w:rPr>
                 <w:rFonts w:asciiTheme="minorHAnsi" w:hAnsiTheme="minorHAnsi" w:cstheme="minorHAnsi"/>
+                <w:b w:val="0"/>
+                <w:bCs w:val="0"/>
                 <w:szCs w:val="24"/>
               </w:rPr>
             </w:pPr>
+            <w:r>
+              <w:rPr>
+                <w:rFonts w:asciiTheme="minorHAnsi" w:hAnsiTheme="minorHAnsi" w:cstheme="minorHAnsi"/>
+                <w:b w:val="0"/>
+                <w:bCs w:val="0"/>
+                <w:szCs w:val="24"/>
+              </w:rPr>
+              <w:t>32%</w:t>
+            </w:r>
           </w:p>
         </w:tc>
         <w:tc>
@@ -1948,6 +1829,13 @@
                 <w:szCs w:val="24"/>
               </w:rPr>
             </w:pPr>
+            <w:r>
+              <w:rPr>
+                <w:rFonts w:asciiTheme="minorHAnsi" w:hAnsiTheme="minorHAnsi" w:cstheme="minorHAnsi"/>
+                <w:szCs w:val="24"/>
+              </w:rPr>
+              <w:t>33%</w:t>
+            </w:r>
           </w:p>
         </w:tc>
       </w:tr>
@@ -1976,25 +1864,7 @@
           <w:rFonts w:asciiTheme="minorHAnsi" w:hAnsiTheme="minorHAnsi" w:cstheme="minorHAnsi"/>
           <w:szCs w:val="24"/>
         </w:rPr>
-        <w:t xml:space="preserve">consultare il report i </w:t>
-      </w:r>
-      <w:proofErr w:type="spellStart"/>
-      <w:r>
-        <w:rPr>
-          <w:rStyle w:val="markedcontent"/>
-          <w:rFonts w:asciiTheme="minorHAnsi" w:hAnsiTheme="minorHAnsi" w:cstheme="minorHAnsi"/>
-          <w:szCs w:val="24"/>
-        </w:rPr>
-        <w:t>JaCoCo</w:t>
-      </w:r>
-      <w:proofErr w:type="spellEnd"/>
-      <w:r>
-        <w:rPr>
-          <w:rStyle w:val="markedcontent"/>
-          <w:rFonts w:asciiTheme="minorHAnsi" w:hAnsiTheme="minorHAnsi" w:cstheme="minorHAnsi"/>
-          <w:szCs w:val="24"/>
-        </w:rPr>
-        <w:t>.</w:t>
+        <w:t>consultare il report i JaCoCo.</w:t>
       </w:r>
     </w:p>
     <w:p>
@@ -2034,13 +1904,7 @@
         <w:rPr>
           <w:rFonts w:asciiTheme="minorHAnsi" w:hAnsiTheme="minorHAnsi" w:cstheme="minorHAnsi"/>
         </w:rPr>
-        <w:t>P</w:t>
-      </w:r>
-      <w:r>
-        <w:rPr>
-          <w:rFonts w:asciiTheme="minorHAnsi" w:hAnsiTheme="minorHAnsi" w:cstheme="minorHAnsi"/>
-        </w:rPr>
-        <w:t xml:space="preserve">er ciò che concerne il test di sistema </w:t>
+        <w:t xml:space="preserve">Per ciò che concerne il test di sistema </w:t>
       </w:r>
       <w:r>
         <w:rPr>
@@ -2064,16 +1928,8 @@
         <w:rPr>
           <w:rFonts w:asciiTheme="minorHAnsi" w:hAnsiTheme="minorHAnsi" w:cstheme="minorHAnsi"/>
         </w:rPr>
-        <w:t xml:space="preserve">e varie test suites tramite il tool </w:t>
+        <w:t>e varie test suites tramite il tool Selenium</w:t>
       </w:r>
-      <w:proofErr w:type="spellStart"/>
-      <w:r>
-        <w:rPr>
-          <w:rFonts w:asciiTheme="minorHAnsi" w:hAnsiTheme="minorHAnsi" w:cstheme="minorHAnsi"/>
-        </w:rPr>
-        <w:t>Selenium</w:t>
-      </w:r>
-      <w:proofErr w:type="spellEnd"/>
     </w:p>
     <w:p>
       <w:pPr>
@@ -2171,21 +2027,7 @@
         <w:rPr>
           <w:rFonts w:asciiTheme="minorHAnsi" w:hAnsiTheme="minorHAnsi" w:cstheme="minorHAnsi"/>
         </w:rPr>
-        <w:t xml:space="preserve">esecuzione di una test suite ha richiesto il </w:t>
-      </w:r>
-      <w:proofErr w:type="spellStart"/>
-      <w:r>
-        <w:rPr>
-          <w:rFonts w:asciiTheme="minorHAnsi" w:hAnsiTheme="minorHAnsi" w:cstheme="minorHAnsi"/>
-        </w:rPr>
-        <w:t>refresh</w:t>
-      </w:r>
-      <w:proofErr w:type="spellEnd"/>
-      <w:r>
-        <w:rPr>
-          <w:rFonts w:asciiTheme="minorHAnsi" w:hAnsiTheme="minorHAnsi" w:cstheme="minorHAnsi"/>
-        </w:rPr>
-        <w:t xml:space="preserve"> dello storage</w:t>
+        <w:t>esecuzione di una test suite ha richiesto il refresh dello storage</w:t>
       </w:r>
       <w:r>
         <w:rPr>
@@ -2206,21 +2048,7 @@
         <w:rPr>
           <w:rFonts w:asciiTheme="minorHAnsi" w:hAnsiTheme="minorHAnsi" w:cstheme="minorHAnsi"/>
         </w:rPr>
-        <w:t xml:space="preserve">Di seguito vengono riportati i risultati delle esecuzioni dei </w:t>
-      </w:r>
-      <w:proofErr w:type="spellStart"/>
-      <w:r>
-        <w:rPr>
-          <w:rFonts w:asciiTheme="minorHAnsi" w:hAnsiTheme="minorHAnsi" w:cstheme="minorHAnsi"/>
-        </w:rPr>
-        <w:t>tests</w:t>
-      </w:r>
-      <w:proofErr w:type="spellEnd"/>
-      <w:r>
-        <w:rPr>
-          <w:rFonts w:asciiTheme="minorHAnsi" w:hAnsiTheme="minorHAnsi" w:cstheme="minorHAnsi"/>
-        </w:rPr>
-        <w:t>.</w:t>
+        <w:t>Di seguito vengono riportati i risultati delle esecuzioni dei tests.</w:t>
       </w:r>
     </w:p>
     <w:tbl>
@@ -2341,6 +2169,12 @@
                 <w:rFonts w:asciiTheme="minorHAnsi" w:hAnsiTheme="minorHAnsi" w:cstheme="minorHAnsi"/>
               </w:rPr>
             </w:pPr>
+            <w:r>
+              <w:rPr>
+                <w:rFonts w:asciiTheme="minorHAnsi" w:hAnsiTheme="minorHAnsi" w:cstheme="minorHAnsi"/>
+              </w:rPr>
+              <w:t>23</w:t>
+            </w:r>
           </w:p>
         </w:tc>
         <w:tc>
@@ -2356,6 +2190,12 @@
                 <w:rFonts w:asciiTheme="minorHAnsi" w:hAnsiTheme="minorHAnsi" w:cstheme="minorHAnsi"/>
               </w:rPr>
             </w:pPr>
+            <w:r>
+              <w:rPr>
+                <w:rFonts w:asciiTheme="minorHAnsi" w:hAnsiTheme="minorHAnsi" w:cstheme="minorHAnsi"/>
+              </w:rPr>
+              <w:t>4</w:t>
+            </w:r>
           </w:p>
         </w:tc>
       </w:tr>
@@ -2398,7 +2238,7 @@
               <w:rPr>
                 <w:rFonts w:asciiTheme="minorHAnsi" w:hAnsiTheme="minorHAnsi" w:cstheme="minorHAnsi"/>
               </w:rPr>
-              <w:t>1</w:t>
+              <w:t>4</w:t>
             </w:r>
           </w:p>
         </w:tc>
@@ -2415,6 +2255,12 @@
                 <w:rFonts w:asciiTheme="minorHAnsi" w:hAnsiTheme="minorHAnsi" w:cstheme="minorHAnsi"/>
               </w:rPr>
             </w:pPr>
+            <w:r>
+              <w:rPr>
+                <w:rFonts w:asciiTheme="minorHAnsi" w:hAnsiTheme="minorHAnsi" w:cstheme="minorHAnsi"/>
+              </w:rPr>
+              <w:t>23</w:t>
+            </w:r>
           </w:p>
         </w:tc>
       </w:tr>
@@ -2477,6 +2323,12 @@
                 <w:rFonts w:asciiTheme="minorHAnsi" w:hAnsiTheme="minorHAnsi" w:cstheme="minorHAnsi"/>
               </w:rPr>
             </w:pPr>
+            <w:r>
+              <w:rPr>
+                <w:rFonts w:asciiTheme="minorHAnsi" w:hAnsiTheme="minorHAnsi" w:cstheme="minorHAnsi"/>
+              </w:rPr>
+              <w:t>27</w:t>
+            </w:r>
           </w:p>
         </w:tc>
       </w:tr>
@@ -2559,7 +2411,6 @@
         <w:szCs w:val="16"/>
       </w:rPr>
     </w:pPr>
-    <w:proofErr w:type="spellStart"/>
     <w:r>
       <w:rPr>
         <w:rFonts w:ascii="Century Gothic" w:hAnsi="Century Gothic"/>
@@ -2570,7 +2421,6 @@
       </w:rPr>
       <w:t>GuardaTV</w:t>
     </w:r>
-    <w:proofErr w:type="spellEnd"/>
     <w:r>
       <w:rPr>
         <w:rFonts w:ascii="Century Gothic" w:hAnsi="Century Gothic"/>
@@ -9071,6 +8921,15 @@
 </file>
 
 <file path=customXml/item1.xml><?xml version="1.0" encoding="utf-8"?>
+<?mso-contentType ?>
+<FormTemplates xmlns="http://schemas.microsoft.com/sharepoint/v3/contenttype/forms">
+  <Display>DocumentLibraryForm</Display>
+  <Edit>DocumentLibraryForm</Edit>
+  <New>DocumentLibraryForm</New>
+</FormTemplates>
+</file>
+
+<file path=customXml/item2.xml><?xml version="1.0" encoding="utf-8"?>
 <ct:contentTypeSchema xmlns:ct="http://schemas.microsoft.com/office/2006/metadata/contentType" xmlns:ma="http://schemas.microsoft.com/office/2006/metadata/properties/metaAttributes" ct:_="" ma:_="" ma:contentTypeName="Documento" ma:contentTypeID="0x010100218E7C36CFE4924BAF377E90AFF961C8" ma:contentTypeVersion="0" ma:contentTypeDescription="Creare un nuovo documento." ma:contentTypeScope="" ma:versionID="1747c9452d113b00bf1194b36b89cd3c">
   <xsd:schema xmlns:xsd="http://www.w3.org/2001/XMLSchema" xmlns:xs="http://www.w3.org/2001/XMLSchema" xmlns:p="http://schemas.microsoft.com/office/2006/metadata/properties" targetNamespace="http://schemas.microsoft.com/office/2006/metadata/properties" ma:root="true" ma:fieldsID="afea9b2fbf922795d328deade55af85f">
     <xsd:element name="properties">
@@ -9184,26 +9043,25 @@
 </ct:contentTypeSchema>
 </file>
 
-<file path=customXml/item2.xml><?xml version="1.0" encoding="utf-8"?>
-<?mso-contentType ?>
-<FormTemplates xmlns="http://schemas.microsoft.com/sharepoint/v3/contenttype/forms">
-  <Display>DocumentLibraryForm</Display>
-  <Edit>DocumentLibraryForm</Edit>
-  <New>DocumentLibraryForm</New>
-</FormTemplates>
+<file path=customXml/item3.xml><?xml version="1.0" encoding="utf-8"?>
+<b:Sources xmlns:b="http://schemas.openxmlformats.org/officeDocument/2006/bibliography" xmlns="http://schemas.openxmlformats.org/officeDocument/2006/bibliography" SelectedStyle="\APASixthEditionOfficeOnline.xsl" StyleName="APA" Version="6"/>
 </file>
 
-<file path=customXml/item3.xml><?xml version="1.0" encoding="utf-8"?>
+<file path=customXml/item4.xml><?xml version="1.0" encoding="utf-8"?>
 <p:properties xmlns:p="http://schemas.microsoft.com/office/2006/metadata/properties" xmlns:xsi="http://www.w3.org/2001/XMLSchema-instance" xmlns:pc="http://schemas.microsoft.com/office/infopath/2007/PartnerControls">
   <documentManagement/>
 </p:properties>
 </file>
 
-<file path=customXml/item4.xml><?xml version="1.0" encoding="utf-8"?>
-<b:Sources xmlns:b="http://schemas.openxmlformats.org/officeDocument/2006/bibliography" xmlns="http://schemas.openxmlformats.org/officeDocument/2006/bibliography" SelectedStyle="\APASixthEditionOfficeOnline.xsl" StyleName="APA" Version="6"/>
+<file path=customXml/itemProps1.xml><?xml version="1.0" encoding="utf-8"?>
+<ds:datastoreItem xmlns:ds="http://schemas.openxmlformats.org/officeDocument/2006/customXml" ds:itemID="{FB3B7179-1177-4F38-9DBB-F4A5CAF0C07B}">
+  <ds:schemaRefs>
+    <ds:schemaRef ds:uri="http://schemas.microsoft.com/sharepoint/v3/contenttype/forms"/>
+  </ds:schemaRefs>
+</ds:datastoreItem>
 </file>
 
-<file path=customXml/itemProps1.xml><?xml version="1.0" encoding="utf-8"?>
+<file path=customXml/itemProps2.xml><?xml version="1.0" encoding="utf-8"?>
 <ds:datastoreItem xmlns:ds="http://schemas.openxmlformats.org/officeDocument/2006/customXml" ds:itemID="{0FC8E603-EBCF-4110-BB8F-64725188489F}">
   <ds:schemaRefs>
     <ds:schemaRef ds:uri="http://schemas.microsoft.com/office/2006/metadata/contentType"/>
@@ -9219,27 +9077,19 @@
 </ds:datastoreItem>
 </file>
 
-<file path=customXml/itemProps2.xml><?xml version="1.0" encoding="utf-8"?>
-<ds:datastoreItem xmlns:ds="http://schemas.openxmlformats.org/officeDocument/2006/customXml" ds:itemID="{FB3B7179-1177-4F38-9DBB-F4A5CAF0C07B}">
+<file path=customXml/itemProps3.xml><?xml version="1.0" encoding="utf-8"?>
+<ds:datastoreItem xmlns:ds="http://schemas.openxmlformats.org/officeDocument/2006/customXml" ds:itemID="{E215E616-9D4F-2A46-A5AF-7130E0B1E862}">
   <ds:schemaRefs>
-    <ds:schemaRef ds:uri="http://schemas.microsoft.com/sharepoint/v3/contenttype/forms"/>
+    <ds:schemaRef ds:uri="http://schemas.openxmlformats.org/officeDocument/2006/bibliography"/>
   </ds:schemaRefs>
 </ds:datastoreItem>
 </file>
 
-<file path=customXml/itemProps3.xml><?xml version="1.0" encoding="utf-8"?>
+<file path=customXml/itemProps4.xml><?xml version="1.0" encoding="utf-8"?>
 <ds:datastoreItem xmlns:ds="http://schemas.openxmlformats.org/officeDocument/2006/customXml" ds:itemID="{99BF6C00-6519-43FF-9541-1A5975E4F6E5}">
   <ds:schemaRefs>
     <ds:schemaRef ds:uri="http://schemas.microsoft.com/office/2006/metadata/properties"/>
     <ds:schemaRef ds:uri="http://schemas.microsoft.com/office/infopath/2007/PartnerControls"/>
   </ds:schemaRefs>
 </ds:datastoreItem>
-</file>
-
-<file path=customXml/itemProps4.xml><?xml version="1.0" encoding="utf-8"?>
-<ds:datastoreItem xmlns:ds="http://schemas.openxmlformats.org/officeDocument/2006/customXml" ds:itemID="{E215E616-9D4F-2A46-A5AF-7130E0B1E862}">
-  <ds:schemaRefs>
-    <ds:schemaRef ds:uri="http://schemas.openxmlformats.org/officeDocument/2006/bibliography"/>
-  </ds:schemaRefs>
-</ds:datastoreItem>
 </file>
</xml_diff>